<commit_message>
Added comment header to stats.py
</commit_message>
<xml_diff>
--- a/ECE3710_Project.docx
+++ b/ECE3710_Project.docx
@@ -324,7 +324,33 @@
         </w:numPr>
       </w:pPr>
       <w:r>
-        <w:t>Discuss 1-3</w:t>
+        <w:t xml:space="preserve">The sample mean and median of the population were very close to each other. </w:t>
+      </w:r>
+      <w:r>
+        <w:t xml:space="preserve">This implies that the distribution of temperatures is </w:t>
+      </w:r>
+      <w:r>
+        <w:t>symmetrical</w:t>
+      </w:r>
+      <w:r>
+        <w:t xml:space="preserve">. </w:t>
+      </w:r>
+      <w:r>
+        <w:t>The standard deviation</w:t>
+      </w:r>
+      <w:r>
+        <w:t xml:space="preserve"> of 9.63 shows that the variation in the temperatures over these first three months of the year is not very drastic. The random sample of 20 temperatures showed a slightly higher mean than the full population. </w:t>
+      </w:r>
+      <w:r>
+        <w:t xml:space="preserve">This is most </w:t>
+      </w:r>
+      <w:proofErr w:type="gramStart"/>
+      <w:r>
+        <w:t>like</w:t>
+      </w:r>
+      <w:proofErr w:type="gramEnd"/>
+      <w:r>
+        <w:t xml:space="preserve"> due to the random nature and small sample size.</w:t>
       </w:r>
     </w:p>
     <w:p/>
@@ -464,9 +490,6 @@
         </w:drawing>
       </w:r>
     </w:p>
-    <w:p/>
-    <w:p/>
-    <w:p/>
     <w:p/>
     <w:p/>
     <w:p/>
@@ -709,10 +732,61 @@
     <w:p/>
     <w:p>
       <w:r>
-        <w:t>Outliers?</w:t>
-      </w:r>
-    </w:p>
-    <w:p/>
+        <w:tab/>
+      </w:r>
+      <w:r>
+        <w:t xml:space="preserve">The IQR was 37.25-21.75 = 9.5. </w:t>
+      </w:r>
+      <w:r>
+        <w:t>Therefore,</w:t>
+      </w:r>
+      <w:r>
+        <w:t xml:space="preserve"> the range can be calculated as follows: </w:t>
+      </w:r>
+    </w:p>
+    <w:p>
+      <w:pPr>
+        <w:ind w:firstLine="720"/>
+      </w:pPr>
+      <w:r>
+        <w:t>[21.75</w:t>
+      </w:r>
+      <w:r>
+        <w:t xml:space="preserve"> </w:t>
+      </w:r>
+      <w:r>
+        <w:t>-</w:t>
+      </w:r>
+      <w:r>
+        <w:t xml:space="preserve"> </w:t>
+      </w:r>
+      <w:r>
+        <w:t>(1.5*9.5), 37.25 + (1.5*9.5)] = [7.5, 51.75]</w:t>
+      </w:r>
+    </w:p>
+    <w:p>
+      <w:pPr>
+        <w:ind w:firstLine="720"/>
+      </w:pPr>
+      <w:r>
+        <w:t xml:space="preserve">This shows that there is a single </w:t>
+      </w:r>
+      <w:r>
+        <w:t>outlier</w:t>
+      </w:r>
+      <w:r>
+        <w:t xml:space="preserve"> in the data: 54.1</w:t>
+      </w:r>
+      <w:r>
+        <w:t xml:space="preserve"> </w:t>
+      </w:r>
+      <w:r>
+        <w:t>°F</w:t>
+      </w:r>
+      <w:r>
+        <w:t xml:space="preserve"> on 3/26/2022.</w:t>
+      </w:r>
+    </w:p>
     <w:p>
       <w:r>
         <w:drawing>
@@ -773,6 +847,76 @@
       </w:r>
       <w:r>
         <w:t xml:space="preserve">10. </w:t>
+      </w:r>
+    </w:p>
+    <w:p/>
+    <w:p/>
+    <w:p/>
+    <w:p/>
+    <w:p/>
+    <w:p/>
+    <w:p/>
+    <w:p/>
+    <w:p>
+      <w:r>
+        <w:lastRenderedPageBreak/>
+        <w:t>Images of the program functioning:</w:t>
+      </w:r>
+    </w:p>
+    <w:p>
+      <w:r>
+        <w:t>Terminal Output:</w:t>
+      </w:r>
+      <w:r>
+        <w:rPr>
+          <w:noProof/>
+        </w:rPr>
+        <w:t xml:space="preserve"> </w:t>
+      </w:r>
+    </w:p>
+    <w:p>
+      <w:r>
+        <w:drawing>
+          <wp:inline distT="0" distB="0" distL="0" distR="0" wp14:anchorId="4181F025" wp14:editId="583ABD87">
+            <wp:extent cx="5943600" cy="5196205"/>
+            <wp:effectExtent l="0" t="0" r="0" b="4445"/>
+            <wp:docPr id="13" name="Picture 13" descr="Text&#10;&#10;Description automatically generated"/>
+            <wp:cNvGraphicFramePr>
+              <a:graphicFrameLocks xmlns:a="http://schemas.openxmlformats.org/drawingml/2006/main" noChangeAspect="1"/>
+            </wp:cNvGraphicFramePr>
+            <a:graphic xmlns:a="http://schemas.openxmlformats.org/drawingml/2006/main">
+              <a:graphicData uri="http://schemas.openxmlformats.org/drawingml/2006/picture">
+                <pic:pic xmlns:pic="http://schemas.openxmlformats.org/drawingml/2006/picture">
+                  <pic:nvPicPr>
+                    <pic:cNvPr id="13" name="Picture 13" descr="Text&#10;&#10;Description automatically generated"/>
+                    <pic:cNvPicPr/>
+                  </pic:nvPicPr>
+                  <pic:blipFill>
+                    <a:blip r:embed="rId17"/>
+                    <a:stretch>
+                      <a:fillRect/>
+                    </a:stretch>
+                  </pic:blipFill>
+                  <pic:spPr>
+                    <a:xfrm>
+                      <a:off x="0" y="0"/>
+                      <a:ext cx="5943600" cy="5196205"/>
+                    </a:xfrm>
+                    <a:prstGeom prst="rect">
+                      <a:avLst/>
+                    </a:prstGeom>
+                  </pic:spPr>
+                </pic:pic>
+              </a:graphicData>
+            </a:graphic>
+          </wp:inline>
+        </w:drawing>
+      </w:r>
+      <w:r>
+        <w:rPr>
+          <w:noProof/>
+        </w:rPr>
+        <w:t xml:space="preserve"> </w:t>
       </w:r>
     </w:p>
     <w:sectPr>

</xml_diff>